<commit_message>
Changes to be committed: 	new file:   Docs/Framework of Eco-Org (PIE Model).xmind 	modified:   Docs/Retail Sales Forecasting.docx 	modified:   Docs/Retail Sales Forecasting.pdf
</commit_message>
<xml_diff>
--- a/Docs/Retail Sales Forecasting.docx
+++ b/Docs/Retail Sales Forecasting.docx
@@ -10,13 +10,13 @@
         <mc:AlternateContent>
           <mc:Choice Requires="wps">
             <w:drawing>
-              <wp:anchor distT="0" distB="0" distL="114300" distR="114300" simplePos="0" relativeHeight="251666432" behindDoc="0" locked="0" layoutInCell="1" allowOverlap="1" wp14:anchorId="1844DCB9" wp14:editId="065B8640">
+              <wp:anchor distT="0" distB="0" distL="114300" distR="114300" simplePos="0" relativeHeight="251666432" behindDoc="0" locked="0" layoutInCell="1" allowOverlap="1" wp14:anchorId="1844DCB9" wp14:editId="7EAA07F4">
                 <wp:simplePos x="0" y="0"/>
                 <wp:positionH relativeFrom="column">
-                  <wp:posOffset>2644956</wp:posOffset>
+                  <wp:posOffset>2633798</wp:posOffset>
                 </wp:positionH>
                 <wp:positionV relativeFrom="paragraph">
-                  <wp:posOffset>8120380</wp:posOffset>
+                  <wp:posOffset>8413750</wp:posOffset>
                 </wp:positionV>
                 <wp:extent cx="4005943" cy="674914"/>
                 <wp:effectExtent l="0" t="0" r="0" b="0"/>
@@ -124,7 +124,7 @@
                 <v:stroke joinstyle="miter"/>
                 <v:path gradientshapeok="t" o:connecttype="rect"/>
               </v:shapetype>
-              <v:shape id="Text Box 1" o:spid="_x0000_s1026" type="#_x0000_t202" style="position:absolute;margin-left:208.25pt;margin-top:639.4pt;width:315.45pt;height:53.15pt;z-index:251666432;visibility:visible;mso-wrap-style:square;mso-wrap-distance-left:9pt;mso-wrap-distance-top:0;mso-wrap-distance-right:9pt;mso-wrap-distance-bottom:0;mso-position-horizontal:absolute;mso-position-horizontal-relative:text;mso-position-vertical:absolute;mso-position-vertical-relative:text;v-text-anchor:middle" o:gfxdata="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" filled="f" stroked="f" strokeweight="1pt">
+              <v:shape id="Text Box 1" o:spid="_x0000_s1026" type="#_x0000_t202" style="position:absolute;margin-left:207.4pt;margin-top:662.5pt;width:315.45pt;height:53.15pt;z-index:251666432;visibility:visible;mso-wrap-style:square;mso-wrap-distance-left:9pt;mso-wrap-distance-top:0;mso-wrap-distance-right:9pt;mso-wrap-distance-bottom:0;mso-position-horizontal:absolute;mso-position-horizontal-relative:text;mso-position-vertical:absolute;mso-position-vertical-relative:text;v-text-anchor:middle" o:gfxdata="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" filled="f" stroked="f" strokeweight="1pt">
                 <v:stroke miterlimit="4"/>
                 <v:textbox style="mso-fit-shape-to-text:t" inset="4pt,4pt,4pt,4pt">
                   <w:txbxContent>
@@ -561,12 +561,17 @@
           <w:p>
             <w:pPr>
               <w:pStyle w:val="Heading2"/>
-              <w:rPr>
-                <w:lang w:val="fr-FR"/>
-              </w:rPr>
             </w:pPr>
             <w:r>
               <w:t>Manas R. Das</w:t>
+            </w:r>
+            <w:r>
+              <w:t xml:space="preserve">, </w:t>
+            </w:r>
+          </w:p>
+          <w:p>
+            <w:r>
+              <w:t>AI Intern, OCAC</w:t>
             </w:r>
           </w:p>
           <w:p>
@@ -595,6 +600,376 @@
         <w:sectPr>
           <w:pgSz w:w="12240" w:h="15840" w:code="1"/>
           <w:pgMar w:top="720" w:right="720" w:bottom="0" w:left="720" w:header="0" w:footer="0" w:gutter="0"/>
+          <w:cols w:space="708"/>
+          <w:titlePg/>
+          <w:docGrid w:linePitch="360"/>
+        </w:sectPr>
+      </w:pPr>
+    </w:p>
+    <w:p/>
+    <w:p>
+      <w:pPr>
+        <w:rPr>
+          <w:sz w:val="72"/>
+          <w:szCs w:val="56"/>
+          <w:lang w:val="en-IN"/>
+        </w:rPr>
+      </w:pPr>
+      <w:r>
+        <w:rPr>
+          <w:b/>
+          <w:bCs/>
+          <w:sz w:val="72"/>
+          <w:szCs w:val="56"/>
+          <w:lang w:val="en-IN"/>
+        </w:rPr>
+        <w:t>Table of Contents</w:t>
+      </w:r>
+    </w:p>
+    <w:p>
+      <w:pPr>
+        <w:numPr>
+          <w:ilvl w:val="0"/>
+          <w:numId w:val="12"/>
+        </w:numPr>
+        <w:rPr>
+          <w:sz w:val="72"/>
+          <w:szCs w:val="56"/>
+          <w:lang w:val="en-IN"/>
+        </w:rPr>
+      </w:pPr>
+      <w:r>
+        <w:rPr>
+          <w:b/>
+          <w:bCs/>
+          <w:sz w:val="72"/>
+          <w:szCs w:val="56"/>
+          <w:lang w:val="en-IN"/>
+        </w:rPr>
+        <w:t>ABSTRACT</w:t>
+      </w:r>
+    </w:p>
+    <w:p>
+      <w:pPr>
+        <w:numPr>
+          <w:ilvl w:val="0"/>
+          <w:numId w:val="12"/>
+        </w:numPr>
+        <w:rPr>
+          <w:sz w:val="72"/>
+          <w:szCs w:val="56"/>
+          <w:lang w:val="en-IN"/>
+        </w:rPr>
+      </w:pPr>
+      <w:r>
+        <w:rPr>
+          <w:b/>
+          <w:bCs/>
+          <w:sz w:val="72"/>
+          <w:szCs w:val="56"/>
+          <w:lang w:val="en-IN"/>
+        </w:rPr>
+        <w:t>Introduction</w:t>
+      </w:r>
+    </w:p>
+    <w:p>
+      <w:pPr>
+        <w:numPr>
+          <w:ilvl w:val="0"/>
+          <w:numId w:val="12"/>
+        </w:numPr>
+        <w:rPr>
+          <w:sz w:val="72"/>
+          <w:szCs w:val="56"/>
+          <w:lang w:val="en-IN"/>
+        </w:rPr>
+      </w:pPr>
+      <w:r>
+        <w:rPr>
+          <w:b/>
+          <w:bCs/>
+          <w:sz w:val="72"/>
+          <w:szCs w:val="56"/>
+          <w:lang w:val="en-IN"/>
+        </w:rPr>
+        <w:t>Objective</w:t>
+      </w:r>
+    </w:p>
+    <w:p>
+      <w:pPr>
+        <w:numPr>
+          <w:ilvl w:val="0"/>
+          <w:numId w:val="12"/>
+        </w:numPr>
+        <w:rPr>
+          <w:sz w:val="72"/>
+          <w:szCs w:val="56"/>
+          <w:lang w:val="en-IN"/>
+        </w:rPr>
+      </w:pPr>
+      <w:r>
+        <w:rPr>
+          <w:b/>
+          <w:bCs/>
+          <w:sz w:val="72"/>
+          <w:szCs w:val="56"/>
+          <w:lang w:val="en-IN"/>
+        </w:rPr>
+        <w:t>Technical Specification</w:t>
+      </w:r>
+    </w:p>
+    <w:p>
+      <w:pPr>
+        <w:numPr>
+          <w:ilvl w:val="1"/>
+          <w:numId w:val="12"/>
+        </w:numPr>
+        <w:rPr>
+          <w:sz w:val="72"/>
+          <w:szCs w:val="56"/>
+          <w:lang w:val="en-IN"/>
+        </w:rPr>
+      </w:pPr>
+      <w:r>
+        <w:rPr>
+          <w:sz w:val="72"/>
+          <w:szCs w:val="56"/>
+          <w:lang w:val="en-IN"/>
+        </w:rPr>
+        <w:t>Technologies &amp; Libraries</w:t>
+      </w:r>
+    </w:p>
+    <w:p>
+      <w:pPr>
+        <w:numPr>
+          <w:ilvl w:val="1"/>
+          <w:numId w:val="12"/>
+        </w:numPr>
+        <w:rPr>
+          <w:sz w:val="72"/>
+          <w:szCs w:val="56"/>
+          <w:lang w:val="en-IN"/>
+        </w:rPr>
+      </w:pPr>
+      <w:r>
+        <w:rPr>
+          <w:sz w:val="72"/>
+          <w:szCs w:val="56"/>
+          <w:lang w:val="en-IN"/>
+        </w:rPr>
+        <w:t>Architecture</w:t>
+      </w:r>
+    </w:p>
+    <w:p>
+      <w:pPr>
+        <w:numPr>
+          <w:ilvl w:val="1"/>
+          <w:numId w:val="12"/>
+        </w:numPr>
+        <w:rPr>
+          <w:sz w:val="72"/>
+          <w:szCs w:val="56"/>
+          <w:lang w:val="en-IN"/>
+        </w:rPr>
+      </w:pPr>
+      <w:r>
+        <w:rPr>
+          <w:sz w:val="72"/>
+          <w:szCs w:val="56"/>
+          <w:lang w:val="en-IN"/>
+        </w:rPr>
+        <w:t>Data Flow</w:t>
+      </w:r>
+    </w:p>
+    <w:p>
+      <w:pPr>
+        <w:numPr>
+          <w:ilvl w:val="0"/>
+          <w:numId w:val="12"/>
+        </w:numPr>
+        <w:rPr>
+          <w:sz w:val="72"/>
+          <w:szCs w:val="56"/>
+          <w:lang w:val="en-IN"/>
+        </w:rPr>
+      </w:pPr>
+      <w:r>
+        <w:rPr>
+          <w:b/>
+          <w:bCs/>
+          <w:sz w:val="72"/>
+          <w:szCs w:val="56"/>
+          <w:lang w:val="en-IN"/>
+        </w:rPr>
+        <w:t>Output</w:t>
+      </w:r>
+    </w:p>
+    <w:p>
+      <w:pPr>
+        <w:numPr>
+          <w:ilvl w:val="0"/>
+          <w:numId w:val="12"/>
+        </w:numPr>
+        <w:rPr>
+          <w:sz w:val="72"/>
+          <w:szCs w:val="56"/>
+          <w:lang w:val="en-IN"/>
+        </w:rPr>
+      </w:pPr>
+      <w:r>
+        <w:rPr>
+          <w:b/>
+          <w:bCs/>
+          <w:sz w:val="72"/>
+          <w:szCs w:val="56"/>
+          <w:lang w:val="en-IN"/>
+        </w:rPr>
+        <w:t>Outcome</w:t>
+      </w:r>
+    </w:p>
+    <w:p>
+      <w:pPr>
+        <w:numPr>
+          <w:ilvl w:val="0"/>
+          <w:numId w:val="12"/>
+        </w:numPr>
+        <w:rPr>
+          <w:sz w:val="72"/>
+          <w:szCs w:val="56"/>
+          <w:lang w:val="en-IN"/>
+        </w:rPr>
+      </w:pPr>
+      <w:r>
+        <w:rPr>
+          <w:b/>
+          <w:bCs/>
+          <w:sz w:val="72"/>
+          <w:szCs w:val="56"/>
+          <w:lang w:val="en-IN"/>
+        </w:rPr>
+        <w:t>Real-life Problem</w:t>
+      </w:r>
+    </w:p>
+    <w:p>
+      <w:pPr>
+        <w:numPr>
+          <w:ilvl w:val="0"/>
+          <w:numId w:val="12"/>
+        </w:numPr>
+        <w:rPr>
+          <w:sz w:val="72"/>
+          <w:szCs w:val="56"/>
+          <w:lang w:val="en-IN"/>
+        </w:rPr>
+      </w:pPr>
+      <w:r>
+        <w:rPr>
+          <w:b/>
+          <w:bCs/>
+          <w:sz w:val="72"/>
+          <w:szCs w:val="56"/>
+          <w:lang w:val="en-IN"/>
+        </w:rPr>
+        <w:t>How This Project Solves It</w:t>
+      </w:r>
+    </w:p>
+    <w:p>
+      <w:pPr>
+        <w:numPr>
+          <w:ilvl w:val="0"/>
+          <w:numId w:val="12"/>
+        </w:numPr>
+        <w:rPr>
+          <w:sz w:val="72"/>
+          <w:szCs w:val="56"/>
+          <w:lang w:val="en-IN"/>
+        </w:rPr>
+      </w:pPr>
+      <w:r>
+        <w:rPr>
+          <w:b/>
+          <w:bCs/>
+          <w:sz w:val="72"/>
+          <w:szCs w:val="56"/>
+          <w:lang w:val="en-IN"/>
+        </w:rPr>
+        <w:t>Future Scope</w:t>
+      </w:r>
+    </w:p>
+    <w:p>
+      <w:pPr>
+        <w:numPr>
+          <w:ilvl w:val="0"/>
+          <w:numId w:val="12"/>
+        </w:numPr>
+        <w:rPr>
+          <w:sz w:val="72"/>
+          <w:szCs w:val="56"/>
+          <w:lang w:val="en-IN"/>
+        </w:rPr>
+      </w:pPr>
+      <w:r>
+        <w:rPr>
+          <w:b/>
+          <w:bCs/>
+          <w:sz w:val="72"/>
+          <w:szCs w:val="56"/>
+          <w:lang w:val="en-IN"/>
+        </w:rPr>
+        <w:t>Conclusion</w:t>
+      </w:r>
+    </w:p>
+    <w:p>
+      <w:pPr>
+        <w:numPr>
+          <w:ilvl w:val="0"/>
+          <w:numId w:val="12"/>
+        </w:numPr>
+        <w:rPr>
+          <w:sz w:val="72"/>
+          <w:szCs w:val="56"/>
+          <w:lang w:val="en-IN"/>
+        </w:rPr>
+      </w:pPr>
+      <w:r>
+        <w:rPr>
+          <w:b/>
+          <w:bCs/>
+          <w:sz w:val="72"/>
+          <w:szCs w:val="56"/>
+          <w:lang w:val="en-IN"/>
+        </w:rPr>
+        <w:t>References</w:t>
+      </w:r>
+    </w:p>
+    <w:p>
+      <w:pPr>
+        <w:numPr>
+          <w:ilvl w:val="0"/>
+          <w:numId w:val="12"/>
+        </w:numPr>
+        <w:rPr>
+          <w:sz w:val="72"/>
+          <w:szCs w:val="56"/>
+          <w:lang w:val="en-IN"/>
+        </w:rPr>
+      </w:pPr>
+      <w:r>
+        <w:rPr>
+          <w:b/>
+          <w:bCs/>
+          <w:sz w:val="72"/>
+          <w:szCs w:val="56"/>
+          <w:lang w:val="en-IN"/>
+        </w:rPr>
+        <w:t>Glimpse</w:t>
+      </w:r>
+    </w:p>
+    <w:p>
+      <w:pPr>
+        <w:sectPr>
+          <w:pgSz w:w="12240" w:h="15840" w:code="1"/>
+          <w:pgMar w:top="720" w:right="720" w:bottom="0" w:left="720" w:header="709" w:footer="432" w:gutter="0"/>
           <w:cols w:space="708"/>
           <w:titlePg/>
           <w:docGrid w:linePitch="360"/>
@@ -752,6 +1127,7 @@
               </w:rPr>
               <w:t xml:space="preserve"> and the </w:t>
             </w:r>
+            <w:proofErr w:type="spellStart"/>
             <w:r>
               <w:rPr>
                 <w:rFonts w:cs="Times New Roman"/>
@@ -760,6 +1136,7 @@
               </w:rPr>
               <w:t>Streamlit</w:t>
             </w:r>
+            <w:proofErr w:type="spellEnd"/>
             <w:r>
               <w:rPr>
                 <w:rFonts w:cs="Times New Roman"/>
@@ -782,13 +1159,23 @@
               </w:rPr>
               <w:t xml:space="preserve">At its core, the dashboard leverages an </w:t>
             </w:r>
+            <w:proofErr w:type="spellStart"/>
             <w:r>
               <w:rPr>
                 <w:rFonts w:cs="Times New Roman"/>
                 <w:b/>
                 <w:bCs/>
               </w:rPr>
-              <w:t>XGBoost Regressor</w:t>
+              <w:t>XGBoost</w:t>
+            </w:r>
+            <w:proofErr w:type="spellEnd"/>
+            <w:r>
+              <w:rPr>
+                <w:rFonts w:cs="Times New Roman"/>
+                <w:b/>
+                <w:bCs/>
+              </w:rPr>
+              <w:t xml:space="preserve"> Regressor</w:t>
             </w:r>
             <w:r>
               <w:rPr>
@@ -802,7 +1189,43 @@
                 <w:b/>
                 <w:bCs/>
               </w:rPr>
-              <w:t>SHAP (SHapley Additive exPlanations)</w:t>
+              <w:t>SHAP (</w:t>
+            </w:r>
+            <w:proofErr w:type="spellStart"/>
+            <w:r>
+              <w:rPr>
+                <w:rFonts w:cs="Times New Roman"/>
+                <w:b/>
+                <w:bCs/>
+              </w:rPr>
+              <w:t>SHapley</w:t>
+            </w:r>
+            <w:proofErr w:type="spellEnd"/>
+            <w:r>
+              <w:rPr>
+                <w:rFonts w:cs="Times New Roman"/>
+                <w:b/>
+                <w:bCs/>
+              </w:rPr>
+              <w:t xml:space="preserve"> Additive </w:t>
+            </w:r>
+            <w:proofErr w:type="spellStart"/>
+            <w:r>
+              <w:rPr>
+                <w:rFonts w:cs="Times New Roman"/>
+                <w:b/>
+                <w:bCs/>
+              </w:rPr>
+              <w:t>exPlanations</w:t>
+            </w:r>
+            <w:proofErr w:type="spellEnd"/>
+            <w:r>
+              <w:rPr>
+                <w:rFonts w:cs="Times New Roman"/>
+                <w:b/>
+                <w:bCs/>
+              </w:rPr>
+              <w:t>)</w:t>
             </w:r>
             <w:r>
               <w:rPr>
@@ -826,6 +1249,7 @@
               </w:rPr>
               <w:t xml:space="preserve">Key functionalities include dynamic data filtering for granular analysis across various dimensions (store, department, type, season, month, holiday status), real-time KPI monitoring, and interactive visualizations (line charts, bar charts, pie charts, box plots, correlation heatmaps) powered by </w:t>
             </w:r>
+            <w:proofErr w:type="spellStart"/>
             <w:r>
               <w:rPr>
                 <w:rFonts w:cs="Times New Roman"/>
@@ -834,6 +1258,7 @@
               </w:rPr>
               <w:t>Plotly</w:t>
             </w:r>
+            <w:proofErr w:type="spellEnd"/>
             <w:r>
               <w:rPr>
                 <w:rFonts w:cs="Times New Roman"/>
@@ -846,7 +1271,25 @@
                 <w:b/>
                 <w:bCs/>
               </w:rPr>
-              <w:t>uploading new sales data and automatically retraining the XGBoost model</w:t>
+              <w:t xml:space="preserve">uploading new sales data and automatically retraining the </w:t>
+            </w:r>
+            <w:proofErr w:type="spellStart"/>
+            <w:r>
+              <w:rPr>
+                <w:rFonts w:cs="Times New Roman"/>
+                <w:b/>
+                <w:bCs/>
+              </w:rPr>
+              <w:t>XGBoost</w:t>
+            </w:r>
+            <w:proofErr w:type="spellEnd"/>
+            <w:r>
+              <w:rPr>
+                <w:rFonts w:cs="Times New Roman"/>
+                <w:b/>
+                <w:bCs/>
+              </w:rPr>
+              <w:t xml:space="preserve"> model</w:t>
             </w:r>
             <w:r>
               <w:rPr>
@@ -876,17 +1319,24 @@
         </w:tc>
       </w:tr>
     </w:tbl>
-    <w:p/>
-    <w:p>
-      <w:pPr>
-        <w:sectPr>
-          <w:pgSz w:w="12240" w:h="15840" w:code="1"/>
-          <w:pgMar w:top="720" w:right="720" w:bottom="0" w:left="720" w:header="709" w:footer="432" w:gutter="0"/>
-          <w:cols w:space="708"/>
-          <w:titlePg/>
-          <w:docGrid w:linePitch="360"/>
-        </w:sectPr>
-      </w:pPr>
+    <w:p>
+      <w:pPr>
+        <w:pStyle w:val="Heading3"/>
+        <w:spacing w:after="240" w:line="276" w:lineRule="auto"/>
+      </w:pPr>
+    </w:p>
+    <w:p>
+      <w:pPr>
+        <w:rPr>
+          <w:rFonts w:asciiTheme="majorHAnsi" w:eastAsiaTheme="majorEastAsia" w:hAnsiTheme="majorHAnsi" w:cstheme="majorBidi"/>
+          <w:b/>
+          <w:color w:val="123869" w:themeColor="accent1"/>
+          <w:sz w:val="36"/>
+        </w:rPr>
+      </w:pPr>
+      <w:r>
+        <w:br w:type="page"/>
+      </w:r>
     </w:p>
     <w:p>
       <w:pPr>
@@ -3889,6 +4339,13 @@
           <w:rFonts w:cs="Times New Roman"/>
           <w:szCs w:val="28"/>
         </w:rPr>
+        <w:t xml:space="preserve">  </w:t>
+      </w:r>
+      <w:r>
+        <w:rPr>
+          <w:rFonts w:cs="Times New Roman"/>
+          <w:szCs w:val="28"/>
+        </w:rPr>
         <w:t>The Advanced Retail Sales Forecasting Dashboard is a powerful, user-centric application designed to revolutionize how retail businesses interact with their sales data. By integrating interactive data visualization, robust machine learning forecasting, and transparent model interpretation, it provides actionable insights that drive strategic decisions. This project not only addresses immediate operational challenges like inventory optimization but also lays the groundwork for continuous improvement through its adaptable and retraining-capable model, positioning businesses for sustained growth in a competitive market.</w:t>
       </w:r>
     </w:p>
@@ -3903,26 +4360,80 @@
     </w:p>
     <w:p>
       <w:pPr>
-        <w:jc w:val="both"/>
-        <w:rPr>
-          <w:rFonts w:cs="Times New Roman"/>
-          <w:szCs w:val="28"/>
-        </w:rPr>
-      </w:pPr>
-    </w:p>
-    <w:p>
-      <w:pPr>
+        <w:pStyle w:val="Heading3"/>
+        <w:spacing w:after="240" w:line="276" w:lineRule="auto"/>
+      </w:pPr>
+      <w:r>
+        <w:t>References</w:t>
+      </w:r>
+    </w:p>
+    <w:p>
+      <w:pPr>
+        <w:pStyle w:val="ListParagraph"/>
+        <w:numPr>
+          <w:ilvl w:val="3"/>
+          <w:numId w:val="5"/>
+        </w:numPr>
         <w:spacing w:line="276" w:lineRule="auto"/>
       </w:pPr>
-    </w:p>
-    <w:p>
-      <w:pPr>
+      <w:r>
+        <w:t xml:space="preserve">Dataset Credentials: </w:t>
+      </w:r>
+      <w:hyperlink r:id="rId10" w:history="1">
+        <w:r>
+          <w:rPr>
+            <w:rStyle w:val="Hyperlink"/>
+          </w:rPr>
+          <w:t>Retail-Sales-Analysis-and-Forecast-using-Machine-Learning/dataset/df_sql.csv at main · gopiashokan/Retail-Sales-Analysis-and-Forecast-using-Machine-Learning</w:t>
+        </w:r>
+      </w:hyperlink>
+    </w:p>
+    <w:p>
+      <w:pPr>
+        <w:pStyle w:val="ListParagraph"/>
+        <w:numPr>
+          <w:ilvl w:val="3"/>
+          <w:numId w:val="5"/>
+        </w:numPr>
         <w:spacing w:line="276" w:lineRule="auto"/>
       </w:pPr>
-    </w:p>
-    <w:p/>
-    <w:p/>
-    <w:p/>
+      <w:r>
+        <w:t xml:space="preserve">GitHub Repository: </w:t>
+      </w:r>
+      <w:hyperlink r:id="rId11" w:history="1">
+        <w:r>
+          <w:rPr>
+            <w:rStyle w:val="Hyperlink"/>
+          </w:rPr>
+          <w:t>https://github.com/AlienMinus/Retail-Sales-Forecast</w:t>
+        </w:r>
+      </w:hyperlink>
+    </w:p>
+    <w:p>
+      <w:pPr>
+        <w:pStyle w:val="ListParagraph"/>
+        <w:numPr>
+          <w:ilvl w:val="3"/>
+          <w:numId w:val="5"/>
+        </w:numPr>
+      </w:pPr>
+      <w:proofErr w:type="spellStart"/>
+      <w:r>
+        <w:t>Streamlit</w:t>
+      </w:r>
+      <w:proofErr w:type="spellEnd"/>
+      <w:r>
+        <w:t xml:space="preserve"> Deployment: </w:t>
+      </w:r>
+      <w:hyperlink r:id="rId12" w:history="1">
+        <w:r>
+          <w:rPr>
+            <w:rStyle w:val="Hyperlink"/>
+          </w:rPr>
+          <w:t>https://retail-sales-forecast.streamlit.app/</w:t>
+        </w:r>
+      </w:hyperlink>
+    </w:p>
     <w:p/>
     <w:p/>
     <w:p/>
@@ -3962,7 +4473,7 @@
                     <pic:cNvPicPr/>
                   </pic:nvPicPr>
                   <pic:blipFill>
-                    <a:blip r:embed="rId10"/>
+                    <a:blip r:embed="rId13"/>
                     <a:stretch>
                       <a:fillRect/>
                     </a:stretch>
@@ -4006,7 +4517,7 @@
                     </pic:cNvPicPr>
                   </pic:nvPicPr>
                   <pic:blipFill>
-                    <a:blip r:embed="rId11">
+                    <a:blip r:embed="rId14">
                       <a:extLst>
                         <a:ext uri="{28A0092B-C50C-407E-A947-70E740481C1C}">
                           <a14:useLocalDpi xmlns:a14="http://schemas.microsoft.com/office/drawing/2010/main" val="0"/>
@@ -4048,6 +4559,9 @@
     <w:p/>
     <w:p>
       <w:r>
+        <w:rPr>
+          <w:noProof/>
+        </w:rPr>
         <w:drawing>
           <wp:inline distT="0" distB="0" distL="0" distR="0" wp14:anchorId="465CA6A9" wp14:editId="4318A1A7">
             <wp:extent cx="6858000" cy="3992245"/>
@@ -4064,7 +4578,7 @@
                     <pic:cNvPicPr/>
                   </pic:nvPicPr>
                   <pic:blipFill>
-                    <a:blip r:embed="rId12"/>
+                    <a:blip r:embed="rId15"/>
                     <a:stretch>
                       <a:fillRect/>
                     </a:stretch>
@@ -4106,7 +4620,7 @@
                     <pic:cNvPicPr/>
                   </pic:nvPicPr>
                   <pic:blipFill rotWithShape="1">
-                    <a:blip r:embed="rId13">
+                    <a:blip r:embed="rId16">
                       <a:extLst>
                         <a:ext uri="{28A0092B-C50C-407E-A947-70E740481C1C}">
                           <a14:useLocalDpi xmlns:a14="http://schemas.microsoft.com/office/drawing/2010/main" val="0"/>
@@ -5010,7 +5524,7 @@
   <w:abstractNum w:abstractNumId="4" w15:restartNumberingAfterBreak="0">
     <w:nsid w:val="446065B5"/>
     <w:multiLevelType w:val="multilevel"/>
-    <w:tmpl w:val="14CAE170"/>
+    <w:tmpl w:val="4FA4951C"/>
     <w:lvl w:ilvl="0">
       <w:start w:val="1"/>
       <w:numFmt w:val="bullet"/>
@@ -5059,20 +5573,16 @@
         <w:sz w:val="20"/>
       </w:rPr>
     </w:lvl>
-    <w:lvl w:ilvl="3" w:tentative="1">
-      <w:start w:val="1"/>
-      <w:numFmt w:val="bullet"/>
-      <w:lvlText w:val=""/>
-      <w:lvlJc w:val="left"/>
-      <w:pPr>
-        <w:tabs>
-          <w:tab w:val="num" w:pos="2520"/>
-        </w:tabs>
-        <w:ind w:left="2520" w:hanging="360"/>
+    <w:lvl w:ilvl="3">
+      <w:start w:val="1"/>
+      <w:numFmt w:val="decimal"/>
+      <w:lvlText w:val="%4."/>
+      <w:lvlJc w:val="left"/>
+      <w:pPr>
+        <w:ind w:left="360" w:hanging="360"/>
       </w:pPr>
       <w:rPr>
-        <w:rFonts w:ascii="Wingdings" w:hAnsi="Wingdings" w:hint="default"/>
-        <w:sz w:val="20"/>
+        <w:rFonts w:hint="default"/>
       </w:rPr>
     </w:lvl>
     <w:lvl w:ilvl="4" w:tentative="1">
@@ -5455,6 +5965,155 @@
     </w:lvl>
   </w:abstractNum>
   <w:abstractNum w:abstractNumId="7" w15:restartNumberingAfterBreak="0">
+    <w:nsid w:val="4B652203"/>
+    <w:multiLevelType w:val="multilevel"/>
+    <w:tmpl w:val="164A9338"/>
+    <w:lvl w:ilvl="0">
+      <w:start w:val="1"/>
+      <w:numFmt w:val="bullet"/>
+      <w:lvlText w:val=""/>
+      <w:lvlJc w:val="left"/>
+      <w:pPr>
+        <w:tabs>
+          <w:tab w:val="num" w:pos="720"/>
+        </w:tabs>
+        <w:ind w:left="720" w:hanging="360"/>
+      </w:pPr>
+      <w:rPr>
+        <w:rFonts w:ascii="Symbol" w:hAnsi="Symbol" w:hint="default"/>
+        <w:sz w:val="20"/>
+      </w:rPr>
+    </w:lvl>
+    <w:lvl w:ilvl="1">
+      <w:start w:val="1"/>
+      <w:numFmt w:val="bullet"/>
+      <w:lvlText w:val="o"/>
+      <w:lvlJc w:val="left"/>
+      <w:pPr>
+        <w:tabs>
+          <w:tab w:val="num" w:pos="1440"/>
+        </w:tabs>
+        <w:ind w:left="1440" w:hanging="360"/>
+      </w:pPr>
+      <w:rPr>
+        <w:rFonts w:ascii="Courier New" w:hAnsi="Courier New" w:hint="default"/>
+        <w:sz w:val="20"/>
+      </w:rPr>
+    </w:lvl>
+    <w:lvl w:ilvl="2" w:tentative="1">
+      <w:start w:val="1"/>
+      <w:numFmt w:val="bullet"/>
+      <w:lvlText w:val=""/>
+      <w:lvlJc w:val="left"/>
+      <w:pPr>
+        <w:tabs>
+          <w:tab w:val="num" w:pos="2160"/>
+        </w:tabs>
+        <w:ind w:left="2160" w:hanging="360"/>
+      </w:pPr>
+      <w:rPr>
+        <w:rFonts w:ascii="Wingdings" w:hAnsi="Wingdings" w:hint="default"/>
+        <w:sz w:val="20"/>
+      </w:rPr>
+    </w:lvl>
+    <w:lvl w:ilvl="3" w:tentative="1">
+      <w:start w:val="1"/>
+      <w:numFmt w:val="bullet"/>
+      <w:lvlText w:val=""/>
+      <w:lvlJc w:val="left"/>
+      <w:pPr>
+        <w:tabs>
+          <w:tab w:val="num" w:pos="2880"/>
+        </w:tabs>
+        <w:ind w:left="2880" w:hanging="360"/>
+      </w:pPr>
+      <w:rPr>
+        <w:rFonts w:ascii="Wingdings" w:hAnsi="Wingdings" w:hint="default"/>
+        <w:sz w:val="20"/>
+      </w:rPr>
+    </w:lvl>
+    <w:lvl w:ilvl="4" w:tentative="1">
+      <w:start w:val="1"/>
+      <w:numFmt w:val="bullet"/>
+      <w:lvlText w:val=""/>
+      <w:lvlJc w:val="left"/>
+      <w:pPr>
+        <w:tabs>
+          <w:tab w:val="num" w:pos="3600"/>
+        </w:tabs>
+        <w:ind w:left="3600" w:hanging="360"/>
+      </w:pPr>
+      <w:rPr>
+        <w:rFonts w:ascii="Wingdings" w:hAnsi="Wingdings" w:hint="default"/>
+        <w:sz w:val="20"/>
+      </w:rPr>
+    </w:lvl>
+    <w:lvl w:ilvl="5" w:tentative="1">
+      <w:start w:val="1"/>
+      <w:numFmt w:val="bullet"/>
+      <w:lvlText w:val=""/>
+      <w:lvlJc w:val="left"/>
+      <w:pPr>
+        <w:tabs>
+          <w:tab w:val="num" w:pos="4320"/>
+        </w:tabs>
+        <w:ind w:left="4320" w:hanging="360"/>
+      </w:pPr>
+      <w:rPr>
+        <w:rFonts w:ascii="Wingdings" w:hAnsi="Wingdings" w:hint="default"/>
+        <w:sz w:val="20"/>
+      </w:rPr>
+    </w:lvl>
+    <w:lvl w:ilvl="6" w:tentative="1">
+      <w:start w:val="1"/>
+      <w:numFmt w:val="bullet"/>
+      <w:lvlText w:val=""/>
+      <w:lvlJc w:val="left"/>
+      <w:pPr>
+        <w:tabs>
+          <w:tab w:val="num" w:pos="5040"/>
+        </w:tabs>
+        <w:ind w:left="5040" w:hanging="360"/>
+      </w:pPr>
+      <w:rPr>
+        <w:rFonts w:ascii="Wingdings" w:hAnsi="Wingdings" w:hint="default"/>
+        <w:sz w:val="20"/>
+      </w:rPr>
+    </w:lvl>
+    <w:lvl w:ilvl="7" w:tentative="1">
+      <w:start w:val="1"/>
+      <w:numFmt w:val="bullet"/>
+      <w:lvlText w:val=""/>
+      <w:lvlJc w:val="left"/>
+      <w:pPr>
+        <w:tabs>
+          <w:tab w:val="num" w:pos="5760"/>
+        </w:tabs>
+        <w:ind w:left="5760" w:hanging="360"/>
+      </w:pPr>
+      <w:rPr>
+        <w:rFonts w:ascii="Wingdings" w:hAnsi="Wingdings" w:hint="default"/>
+        <w:sz w:val="20"/>
+      </w:rPr>
+    </w:lvl>
+    <w:lvl w:ilvl="8" w:tentative="1">
+      <w:start w:val="1"/>
+      <w:numFmt w:val="bullet"/>
+      <w:lvlText w:val=""/>
+      <w:lvlJc w:val="left"/>
+      <w:pPr>
+        <w:tabs>
+          <w:tab w:val="num" w:pos="6480"/>
+        </w:tabs>
+        <w:ind w:left="6480" w:hanging="360"/>
+      </w:pPr>
+      <w:rPr>
+        <w:rFonts w:ascii="Wingdings" w:hAnsi="Wingdings" w:hint="default"/>
+        <w:sz w:val="20"/>
+      </w:rPr>
+    </w:lvl>
+  </w:abstractNum>
+  <w:abstractNum w:abstractNumId="8" w15:restartNumberingAfterBreak="0">
     <w:nsid w:val="6B6A0401"/>
     <w:multiLevelType w:val="multilevel"/>
     <w:tmpl w:val="763695B4"/>
@@ -5567,7 +6226,7 @@
       </w:pPr>
     </w:lvl>
   </w:abstractNum>
-  <w:abstractNum w:abstractNumId="8" w15:restartNumberingAfterBreak="0">
+  <w:abstractNum w:abstractNumId="9" w15:restartNumberingAfterBreak="0">
     <w:nsid w:val="76B8BC5D"/>
     <w:multiLevelType w:val="hybridMultilevel"/>
     <w:tmpl w:val="DF265CA6"/>
@@ -5680,7 +6339,7 @@
       </w:rPr>
     </w:lvl>
   </w:abstractNum>
-  <w:abstractNum w:abstractNumId="9" w15:restartNumberingAfterBreak="0">
+  <w:abstractNum w:abstractNumId="10" w15:restartNumberingAfterBreak="0">
     <w:nsid w:val="7C3F53FD"/>
     <w:multiLevelType w:val="multilevel"/>
     <w:tmpl w:val="975E70E2"/>
@@ -5793,7 +6452,7 @@
       </w:pPr>
     </w:lvl>
   </w:abstractNum>
-  <w:abstractNum w:abstractNumId="10" w15:restartNumberingAfterBreak="0">
+  <w:abstractNum w:abstractNumId="11" w15:restartNumberingAfterBreak="0">
     <w:nsid w:val="7D62721E"/>
     <w:multiLevelType w:val="multilevel"/>
     <w:tmpl w:val="95D47E40"/>
@@ -5907,13 +6566,13 @@
     </w:lvl>
   </w:abstractNum>
   <w:num w:numId="1" w16cid:durableId="1499999315">
-    <w:abstractNumId w:val="8"/>
+    <w:abstractNumId w:val="9"/>
   </w:num>
   <w:num w:numId="2" w16cid:durableId="140509797">
     <w:abstractNumId w:val="3"/>
   </w:num>
   <w:num w:numId="3" w16cid:durableId="1610577492">
-    <w:abstractNumId w:val="7"/>
+    <w:abstractNumId w:val="8"/>
   </w:num>
   <w:num w:numId="4" w16cid:durableId="1510945086">
     <w:abstractNumId w:val="5"/>
@@ -5922,7 +6581,7 @@
     <w:abstractNumId w:val="4"/>
   </w:num>
   <w:num w:numId="6" w16cid:durableId="1878732346">
-    <w:abstractNumId w:val="10"/>
+    <w:abstractNumId w:val="11"/>
   </w:num>
   <w:num w:numId="7" w16cid:durableId="871188172">
     <w:abstractNumId w:val="2"/>
@@ -5931,13 +6590,16 @@
     <w:abstractNumId w:val="6"/>
   </w:num>
   <w:num w:numId="9" w16cid:durableId="237446653">
-    <w:abstractNumId w:val="9"/>
+    <w:abstractNumId w:val="10"/>
   </w:num>
   <w:num w:numId="10" w16cid:durableId="269822054">
     <w:abstractNumId w:val="1"/>
   </w:num>
   <w:num w:numId="11" w16cid:durableId="113522906">
     <w:abstractNumId w:val="0"/>
+  </w:num>
+  <w:num w:numId="12" w16cid:durableId="716047683">
+    <w:abstractNumId w:val="7"/>
   </w:num>
 </w:numbering>
 </file>
@@ -6449,7 +7111,6 @@
   <w:style w:type="character" w:default="1" w:styleId="DefaultParagraphFont">
     <w:name w:val="Default Paragraph Font"/>
     <w:uiPriority w:val="1"/>
-    <w:semiHidden/>
     <w:unhideWhenUsed/>
   </w:style>
   <w:style w:type="table" w:default="1" w:styleId="TableNormal">
@@ -6702,6 +7363,41 @@
       <w:sz w:val="76"/>
     </w:rPr>
   </w:style>
+  <w:style w:type="character" w:styleId="Hyperlink">
+    <w:name w:val="Hyperlink"/>
+    <w:basedOn w:val="DefaultParagraphFont"/>
+    <w:uiPriority w:val="99"/>
+    <w:semiHidden/>
+    <w:rsid w:val="00D965DE"/>
+    <w:rPr>
+      <w:color w:val="0000FF" w:themeColor="hyperlink"/>
+      <w:u w:val="single"/>
+    </w:rPr>
+  </w:style>
+  <w:style w:type="character" w:styleId="UnresolvedMention">
+    <w:name w:val="Unresolved Mention"/>
+    <w:basedOn w:val="DefaultParagraphFont"/>
+    <w:uiPriority w:val="99"/>
+    <w:semiHidden/>
+    <w:unhideWhenUsed/>
+    <w:rsid w:val="00D965DE"/>
+    <w:rPr>
+      <w:color w:val="605E5C"/>
+      <w:shd w:val="clear" w:color="auto" w:fill="E1DFDD"/>
+    </w:rPr>
+  </w:style>
+  <w:style w:type="paragraph" w:styleId="ListParagraph">
+    <w:name w:val="List Paragraph"/>
+    <w:basedOn w:val="Normal"/>
+    <w:uiPriority w:val="34"/>
+    <w:semiHidden/>
+    <w:qFormat/>
+    <w:rsid w:val="00D965DE"/>
+    <w:pPr>
+      <w:ind w:left="720"/>
+      <w:contextualSpacing/>
+    </w:pPr>
+  </w:style>
 </w:styles>
 </file>
 
@@ -6856,8 +7552,10 @@
     <w:rsidRoot w:val="00F60014"/>
     <w:rsid w:val="00092AC7"/>
     <w:rsid w:val="000D3213"/>
+    <w:rsid w:val="002D3765"/>
     <w:rsid w:val="00613693"/>
     <w:rsid w:val="00635B1B"/>
+    <w:rsid w:val="00D71932"/>
     <w:rsid w:val="00F60014"/>
     <w:rsid w:val="00F6413D"/>
   </w:rsids>
@@ -8409,35 +9107,6 @@
 </file>
 
 <file path=customXml/item1.xml><?xml version="1.0" encoding="utf-8"?>
-<?mso-contentType ?>
-<FormTemplates xmlns="http://schemas.microsoft.com/sharepoint/v3/contenttype/forms">
-  <Display>DocumentLibraryForm</Display>
-  <Edit>DocumentLibraryForm</Edit>
-  <New>DocumentLibraryForm</New>
-</FormTemplates>
-</file>
-
-<file path=customXml/item2.xml><?xml version="1.0" encoding="utf-8"?>
-<p:properties xmlns:p="http://schemas.microsoft.com/office/2006/metadata/properties" xmlns:xsi="http://www.w3.org/2001/XMLSchema-instance" xmlns:pc="http://schemas.microsoft.com/office/infopath/2007/PartnerControls">
-  <documentManagement>
-    <_ip_UnifiedCompliancePolicyUIAction xmlns="http://schemas.microsoft.com/sharepoint/v3" xsi:nil="true"/>
-    <Image xmlns="71af3243-3dd4-4a8d-8c0d-dd76da1f02a5">
-      <Url xsi:nil="true"/>
-      <Description xsi:nil="true"/>
-    </Image>
-    <Status xmlns="71af3243-3dd4-4a8d-8c0d-dd76da1f02a5">Not started</Status>
-    <Background xmlns="71af3243-3dd4-4a8d-8c0d-dd76da1f02a5">false</Background>
-    <_ip_UnifiedCompliancePolicyProperties xmlns="http://schemas.microsoft.com/sharepoint/v3" xsi:nil="true"/>
-    <ImageTagsTaxHTField xmlns="71af3243-3dd4-4a8d-8c0d-dd76da1f02a5">
-      <Terms xmlns="http://schemas.microsoft.com/office/infopath/2007/PartnerControls"/>
-    </ImageTagsTaxHTField>
-    <TaxCatchAll xmlns="230e9df3-be65-4c73-a93b-d1236ebd677e" xsi:nil="true"/>
-    <MediaServiceKeyPoints xmlns="71af3243-3dd4-4a8d-8c0d-dd76da1f02a5" xsi:nil="true"/>
-  </documentManagement>
-</p:properties>
-</file>
-
-<file path=customXml/item3.xml><?xml version="1.0" encoding="utf-8"?>
 <ct:contentTypeSchema xmlns:ct="http://schemas.microsoft.com/office/2006/metadata/contentType" xmlns:ma="http://schemas.microsoft.com/office/2006/metadata/properties/metaAttributes" ct:_="" ma:_="" ma:contentTypeName="Document" ma:contentTypeID="0x01010079F111ED35F8CC479449609E8A0923A6" ma:contentTypeVersion="28" ma:contentTypeDescription="Create a new document." ma:contentTypeScope="" ma:versionID="60f5a4f2d2b0abadcf532d48ebf9cb71">
   <xsd:schema xmlns:xsd="http://www.w3.org/2001/XMLSchema" xmlns:xs="http://www.w3.org/2001/XMLSchema" xmlns:p="http://schemas.microsoft.com/office/2006/metadata/properties" xmlns:ns1="http://schemas.microsoft.com/sharepoint/v3" xmlns:ns2="71af3243-3dd4-4a8d-8c0d-dd76da1f02a5" xmlns:ns3="16c05727-aa75-4e4a-9b5f-8a80a1165891" xmlns:ns4="230e9df3-be65-4c73-a93b-d1236ebd677e" targetNamespace="http://schemas.microsoft.com/office/2006/metadata/properties" ma:root="true" ma:fieldsID="7dd78129e6a1811f84807ad11c651531" ns1:_="" ns2:_="" ns3:_="" ns4:_="">
     <xsd:import namespace="http://schemas.microsoft.com/sharepoint/v3"/>
@@ -8749,27 +9418,36 @@
 </ct:contentTypeSchema>
 </file>
 
-<file path=customXml/itemProps1.xml><?xml version="1.0" encoding="utf-8"?>
-<ds:datastoreItem xmlns:ds="http://schemas.openxmlformats.org/officeDocument/2006/customXml" ds:itemID="{B5DFF164-3CFC-443D-84DD-027A5EBE205B}">
-  <ds:schemaRefs>
-    <ds:schemaRef ds:uri="http://schemas.microsoft.com/sharepoint/v3/contenttype/forms"/>
-  </ds:schemaRefs>
-</ds:datastoreItem>
+<file path=customXml/item2.xml><?xml version="1.0" encoding="utf-8"?>
+<p:properties xmlns:p="http://schemas.microsoft.com/office/2006/metadata/properties" xmlns:xsi="http://www.w3.org/2001/XMLSchema-instance" xmlns:pc="http://schemas.microsoft.com/office/infopath/2007/PartnerControls">
+  <documentManagement>
+    <_ip_UnifiedCompliancePolicyUIAction xmlns="http://schemas.microsoft.com/sharepoint/v3" xsi:nil="true"/>
+    <Image xmlns="71af3243-3dd4-4a8d-8c0d-dd76da1f02a5">
+      <Url xsi:nil="true"/>
+      <Description xsi:nil="true"/>
+    </Image>
+    <Status xmlns="71af3243-3dd4-4a8d-8c0d-dd76da1f02a5">Not started</Status>
+    <Background xmlns="71af3243-3dd4-4a8d-8c0d-dd76da1f02a5">false</Background>
+    <_ip_UnifiedCompliancePolicyProperties xmlns="http://schemas.microsoft.com/sharepoint/v3" xsi:nil="true"/>
+    <ImageTagsTaxHTField xmlns="71af3243-3dd4-4a8d-8c0d-dd76da1f02a5">
+      <Terms xmlns="http://schemas.microsoft.com/office/infopath/2007/PartnerControls"/>
+    </ImageTagsTaxHTField>
+    <TaxCatchAll xmlns="230e9df3-be65-4c73-a93b-d1236ebd677e" xsi:nil="true"/>
+    <MediaServiceKeyPoints xmlns="71af3243-3dd4-4a8d-8c0d-dd76da1f02a5" xsi:nil="true"/>
+  </documentManagement>
+</p:properties>
 </file>
 
-<file path=customXml/itemProps2.xml><?xml version="1.0" encoding="utf-8"?>
-<ds:datastoreItem xmlns:ds="http://schemas.openxmlformats.org/officeDocument/2006/customXml" ds:itemID="{DE8A59C2-D2E8-40C9-83E6-36198F88AD29}">
-  <ds:schemaRefs>
-    <ds:schemaRef ds:uri="http://schemas.microsoft.com/office/2006/metadata/properties"/>
-    <ds:schemaRef ds:uri="http://schemas.microsoft.com/office/infopath/2007/PartnerControls"/>
-    <ds:schemaRef ds:uri="http://schemas.microsoft.com/sharepoint/v3"/>
-    <ds:schemaRef ds:uri="71af3243-3dd4-4a8d-8c0d-dd76da1f02a5"/>
-    <ds:schemaRef ds:uri="230e9df3-be65-4c73-a93b-d1236ebd677e"/>
-  </ds:schemaRefs>
-</ds:datastoreItem>
+<file path=customXml/item3.xml><?xml version="1.0" encoding="utf-8"?>
+<?mso-contentType ?>
+<FormTemplates xmlns="http://schemas.microsoft.com/sharepoint/v3/contenttype/forms">
+  <Display>DocumentLibraryForm</Display>
+  <Edit>DocumentLibraryForm</Edit>
+  <New>DocumentLibraryForm</New>
+</FormTemplates>
 </file>
 
-<file path=customXml/itemProps3.xml><?xml version="1.0" encoding="utf-8"?>
+<file path=customXml/itemProps1.xml><?xml version="1.0" encoding="utf-8"?>
 <ds:datastoreItem xmlns:ds="http://schemas.openxmlformats.org/officeDocument/2006/customXml" ds:itemID="{3D6332F6-ACB6-4984-B229-DA3FF6BDB3D0}">
   <ds:schemaRefs>
     <ds:schemaRef ds:uri="http://schemas.microsoft.com/office/2006/metadata/contentType"/>
@@ -8790,6 +9468,26 @@
 </ds:datastoreItem>
 </file>
 
+<file path=customXml/itemProps2.xml><?xml version="1.0" encoding="utf-8"?>
+<ds:datastoreItem xmlns:ds="http://schemas.openxmlformats.org/officeDocument/2006/customXml" ds:itemID="{DE8A59C2-D2E8-40C9-83E6-36198F88AD29}">
+  <ds:schemaRefs>
+    <ds:schemaRef ds:uri="http://schemas.microsoft.com/office/2006/metadata/properties"/>
+    <ds:schemaRef ds:uri="http://schemas.microsoft.com/office/infopath/2007/PartnerControls"/>
+    <ds:schemaRef ds:uri="http://schemas.microsoft.com/sharepoint/v3"/>
+    <ds:schemaRef ds:uri="71af3243-3dd4-4a8d-8c0d-dd76da1f02a5"/>
+    <ds:schemaRef ds:uri="230e9df3-be65-4c73-a93b-d1236ebd677e"/>
+  </ds:schemaRefs>
+</ds:datastoreItem>
+</file>
+
+<file path=customXml/itemProps3.xml><?xml version="1.0" encoding="utf-8"?>
+<ds:datastoreItem xmlns:ds="http://schemas.openxmlformats.org/officeDocument/2006/customXml" ds:itemID="{B5DFF164-3CFC-443D-84DD-027A5EBE205B}">
+  <ds:schemaRefs>
+    <ds:schemaRef ds:uri="http://schemas.microsoft.com/sharepoint/v3/contenttype/forms"/>
+  </ds:schemaRefs>
+</ds:datastoreItem>
+</file>
+
 <file path=docMetadata/LabelInfo.xml><?xml version="1.0" encoding="utf-8"?>
 <clbl:labelList xmlns:clbl="http://schemas.microsoft.com/office/2020/mipLabelMetadata"/>
 </file>
</xml_diff>